<commit_message>
sending user session to categories and serach
</commit_message>
<xml_diff>
--- a/reporting/prelim_report.docx
+++ b/reporting/prelim_report.docx
@@ -94,35 +94,7 @@
         <w:rPr>
           <w:lang w:val="en-GB"/>
         </w:rPr>
-        <w:t>There is a user created called “</w:t>
-      </w:r>
-      <w:proofErr w:type="spellStart"/>
-      <w:r>
-        <w:rPr>
-          <w:lang w:val="en-GB"/>
-        </w:rPr>
-        <w:t>ian</w:t>
-      </w:r>
-      <w:proofErr w:type="spellEnd"/>
-      <w:r>
-        <w:rPr>
-          <w:lang w:val="en-GB"/>
-        </w:rPr>
-        <w:t>” with the password “</w:t>
-      </w:r>
-      <w:proofErr w:type="spellStart"/>
-      <w:r>
-        <w:rPr>
-          <w:lang w:val="en-GB"/>
-        </w:rPr>
-        <w:t>password</w:t>
-      </w:r>
-      <w:proofErr w:type="spellEnd"/>
-      <w:r>
-        <w:rPr>
-          <w:lang w:val="en-GB"/>
-        </w:rPr>
-        <w:t>” if you wish to log in and test out features. Otherwise, you can create a new account (with a unique username).</w:t>
+        <w:t>There is a user created called “ian” with the password “password” if you wish to log in and test out features. Otherwise, you can create a new account (with a unique username).</w:t>
       </w:r>
     </w:p>
     <w:p>
@@ -211,16 +183,8 @@
         <w:rPr>
           <w:lang w:val="en-GB"/>
         </w:rPr>
-        <w:t>express-</w:t>
-      </w:r>
-      <w:proofErr w:type="spellStart"/>
-      <w:r>
-        <w:rPr>
-          <w:lang w:val="en-GB"/>
-        </w:rPr>
-        <w:t>fileupload</w:t>
-      </w:r>
-      <w:proofErr w:type="spellEnd"/>
+        <w:t>express-fileupload</w:t>
+      </w:r>
       <w:r>
         <w:rPr>
           <w:lang w:val="en-GB"/>
@@ -269,49 +233,13 @@
         <w:rPr>
           <w:lang w:val="en-GB"/>
         </w:rPr>
-        <w:t>express-</w:t>
-      </w:r>
-      <w:proofErr w:type="spellStart"/>
-      <w:r>
-        <w:rPr>
-          <w:lang w:val="en-GB"/>
-        </w:rPr>
-        <w:t>ws</w:t>
-      </w:r>
-      <w:proofErr w:type="spellEnd"/>
-      <w:r>
-        <w:rPr>
-          <w:lang w:val="en-GB"/>
-        </w:rPr>
-        <w:t xml:space="preserve"> + </w:t>
-      </w:r>
-      <w:proofErr w:type="spellStart"/>
-      <w:r>
-        <w:rPr>
-          <w:lang w:val="en-GB"/>
-        </w:rPr>
-        <w:t>ws</w:t>
-      </w:r>
-      <w:proofErr w:type="spellEnd"/>
-      <w:r>
-        <w:rPr>
-          <w:lang w:val="en-GB"/>
-        </w:rPr>
-        <w:t xml:space="preserve"> – </w:t>
-      </w:r>
-      <w:proofErr w:type="spellStart"/>
-      <w:r>
-        <w:rPr>
-          <w:lang w:val="en-GB"/>
-        </w:rPr>
-        <w:t>websocket</w:t>
-      </w:r>
-      <w:proofErr w:type="spellEnd"/>
-      <w:r>
-        <w:rPr>
-          <w:lang w:val="en-GB"/>
-        </w:rPr>
-        <w:t xml:space="preserve"> library for chat room</w:t>
+        <w:t>express-ws + ws</w:t>
+      </w:r>
+      <w:r>
+        <w:rPr>
+          <w:lang w:val="en-GB"/>
+        </w:rPr>
+        <w:t xml:space="preserve"> – websocket library for chat room</w:t>
       </w:r>
     </w:p>
     <w:p>
@@ -369,14 +297,12 @@
           <w:lang w:val="en-GB"/>
         </w:rPr>
       </w:pPr>
-      <w:proofErr w:type="spellStart"/>
       <w:r>
         <w:rPr>
           <w:lang w:val="en-GB"/>
         </w:rPr>
         <w:t>ejs</w:t>
       </w:r>
-      <w:proofErr w:type="spellEnd"/>
       <w:r>
         <w:rPr>
           <w:lang w:val="en-GB"/>
@@ -406,16 +332,8 @@
         <w:rPr>
           <w:lang w:val="en-GB"/>
         </w:rPr>
-        <w:t xml:space="preserve"> – dynamic stylesheet that compiles into </w:t>
-      </w:r>
-      <w:proofErr w:type="spellStart"/>
-      <w:r>
-        <w:rPr>
-          <w:lang w:val="en-GB"/>
-        </w:rPr>
-        <w:t>css</w:t>
-      </w:r>
-      <w:proofErr w:type="spellEnd"/>
+        <w:t xml:space="preserve"> – dynamic stylesheet that compiles into css</w:t>
+      </w:r>
     </w:p>
     <w:p>
       <w:pPr>
@@ -479,14 +397,12 @@
           <w:lang w:val="en-GB"/>
         </w:rPr>
       </w:pPr>
-      <w:proofErr w:type="spellStart"/>
       <w:r>
         <w:rPr>
           <w:lang w:val="en-GB"/>
         </w:rPr>
         <w:t>nodemon</w:t>
       </w:r>
-      <w:proofErr w:type="spellEnd"/>
       <w:r>
         <w:rPr>
           <w:lang w:val="en-GB"/>
@@ -524,19 +440,11 @@
           <w:lang w:val="en-GB"/>
         </w:rPr>
       </w:pPr>
-      <w:proofErr w:type="spellStart"/>
-      <w:r>
-        <w:rPr>
-          <w:lang w:val="en-GB"/>
-        </w:rPr>
-        <w:t>bodyparser</w:t>
-      </w:r>
-      <w:proofErr w:type="spellEnd"/>
-      <w:r>
-        <w:rPr>
-          <w:lang w:val="en-GB"/>
-        </w:rPr>
-        <w:t xml:space="preserve"> </w:t>
+      <w:r>
+        <w:rPr>
+          <w:lang w:val="en-GB"/>
+        </w:rPr>
+        <w:t xml:space="preserve">bodyparser </w:t>
       </w:r>
       <w:r>
         <w:rPr>
@@ -590,16 +498,8 @@
         <w:rPr>
           <w:lang w:val="en-GB"/>
         </w:rPr>
-        <w:t xml:space="preserve">j-query – for general </w:t>
-      </w:r>
-      <w:proofErr w:type="spellStart"/>
-      <w:r>
-        <w:rPr>
-          <w:lang w:val="en-GB"/>
-        </w:rPr>
-        <w:t>javascript</w:t>
-      </w:r>
-      <w:proofErr w:type="spellEnd"/>
+        <w:t>j-query – for general javascript</w:t>
+      </w:r>
     </w:p>
     <w:p>
       <w:pPr>
@@ -617,16 +517,8 @@
         <w:rPr>
           <w:lang w:val="en-GB"/>
         </w:rPr>
-        <w:t xml:space="preserve">ajax – for client side </w:t>
-      </w:r>
-      <w:proofErr w:type="spellStart"/>
-      <w:r>
-        <w:rPr>
-          <w:lang w:val="en-GB"/>
-        </w:rPr>
-        <w:t>querys</w:t>
-      </w:r>
-      <w:proofErr w:type="spellEnd"/>
+        <w:t>ajax – for client side querys</w:t>
+      </w:r>
     </w:p>
     <w:p>
       <w:pPr>
@@ -687,35 +579,7 @@
         <w:rPr>
           <w:lang w:val="en-GB"/>
         </w:rPr>
-        <w:t xml:space="preserve">For </w:t>
-      </w:r>
-      <w:proofErr w:type="gramStart"/>
-      <w:r>
-        <w:rPr>
-          <w:lang w:val="en-GB"/>
-        </w:rPr>
-        <w:t>HTML</w:t>
-      </w:r>
-      <w:proofErr w:type="gramEnd"/>
-      <w:r>
-        <w:rPr>
-          <w:lang w:val="en-GB"/>
-        </w:rPr>
-        <w:t xml:space="preserve"> I have used a templating engine – </w:t>
-      </w:r>
-      <w:proofErr w:type="spellStart"/>
-      <w:r>
-        <w:rPr>
-          <w:lang w:val="en-GB"/>
-        </w:rPr>
-        <w:t>ejs</w:t>
-      </w:r>
-      <w:proofErr w:type="spellEnd"/>
-      <w:r>
-        <w:rPr>
-          <w:lang w:val="en-GB"/>
-        </w:rPr>
-        <w:t>, to avoid repeated code. My code is we</w:t>
+        <w:t>For HTML I have used a templating engine – ejs, to avoid repeated code. My code is we</w:t>
       </w:r>
       <w:r>
         <w:rPr>
@@ -735,17 +599,14 @@
         <w:rPr>
           <w:lang w:val="en-GB"/>
         </w:rPr>
-        <w:t xml:space="preserve">I have continuously validated my html throughout the process using </w:t>
-      </w:r>
-      <w:hyperlink r:id="rId8" w:history="1">
-        <w:r>
-          <w:rPr>
-            <w:rStyle w:val="Hyperlink"/>
-            <w:lang w:val="en-GB"/>
-          </w:rPr>
-          <w:t>https://validator.w3.org/</w:t>
-        </w:r>
-      </w:hyperlink>
+        <w:t>I have continuously validated my html throughout the process using</w:t>
+      </w:r>
+      <w:r>
+        <w:rPr>
+          <w:lang w:val="en-GB"/>
+        </w:rPr>
+        <w:t xml:space="preserve"> an online validator [1]</w:t>
+      </w:r>
       <w:r>
         <w:rPr>
           <w:lang w:val="en-GB"/>
@@ -756,21 +617,7 @@
         <w:rPr>
           <w:lang w:val="en-GB"/>
         </w:rPr>
-        <w:t xml:space="preserve">I have used some HTML5 features such as </w:t>
-      </w:r>
-      <w:proofErr w:type="spellStart"/>
-      <w:r>
-        <w:rPr>
-          <w:lang w:val="en-GB"/>
-        </w:rPr>
-        <w:t>nav</w:t>
-      </w:r>
-      <w:proofErr w:type="spellEnd"/>
-      <w:r>
-        <w:rPr>
-          <w:lang w:val="en-GB"/>
-        </w:rPr>
-        <w:t>, header and footer tags.</w:t>
+        <w:t>I have used some HTML5 features such as nav, header and footer tags.</w:t>
       </w:r>
       <w:r>
         <w:rPr>
@@ -790,38 +637,15 @@
         <w:rPr>
           <w:lang w:val="en-GB"/>
         </w:rPr>
-        <w:t xml:space="preserve">I do have some script tags within the html pages, but these are only small scripts specific to that page only, so there was no need to separate them into another file. My larger client side </w:t>
-      </w:r>
-      <w:proofErr w:type="spellStart"/>
-      <w:r>
-        <w:rPr>
-          <w:lang w:val="en-GB"/>
-        </w:rPr>
-        <w:t>js</w:t>
-      </w:r>
-      <w:proofErr w:type="spellEnd"/>
-      <w:r>
-        <w:rPr>
-          <w:lang w:val="en-GB"/>
-        </w:rPr>
-        <w:t xml:space="preserve"> files are stored in </w:t>
+        <w:t xml:space="preserve">I do have some script tags within the html pages, but these are only small scripts specific to that page only, so there was no need to separate them into another file. My larger client side js files are stored in </w:t>
       </w:r>
       <w:r>
         <w:rPr>
           <w:i/>
           <w:lang w:val="en-GB"/>
         </w:rPr>
-        <w:t>public/</w:t>
-      </w:r>
-      <w:proofErr w:type="spellStart"/>
-      <w:r>
-        <w:rPr>
-          <w:i/>
-          <w:lang w:val="en-GB"/>
-        </w:rPr>
-        <w:t>js</w:t>
-      </w:r>
-      <w:proofErr w:type="spellEnd"/>
+        <w:t>public/js</w:t>
+      </w:r>
       <w:r>
         <w:rPr>
           <w:lang w:val="en-GB"/>
@@ -906,8 +730,6 @@
         </w:rPr>
         <w:t xml:space="preserve">I used the LESS dynamic stylesheet language and compiled it into CSS. This allowed for nested classes and variables. My main LESS file is </w:t>
       </w:r>
-      <w:proofErr w:type="spellStart"/>
-      <w:proofErr w:type="gramStart"/>
       <w:r>
         <w:rPr>
           <w:i/>
@@ -915,8 +737,6 @@
         </w:rPr>
         <w:t>styles.less</w:t>
       </w:r>
-      <w:proofErr w:type="spellEnd"/>
-      <w:proofErr w:type="gramEnd"/>
       <w:r>
         <w:rPr>
           <w:lang w:val="en-GB"/>
@@ -943,21 +763,7 @@
         <w:rPr>
           <w:lang w:val="en-GB"/>
         </w:rPr>
-        <w:t xml:space="preserve">I have used some CSS animation throughout the website. There are quite a few fade ins/outs such as recipe views on the main page, hover over the </w:t>
-      </w:r>
-      <w:proofErr w:type="spellStart"/>
-      <w:r>
-        <w:rPr>
-          <w:lang w:val="en-GB"/>
-        </w:rPr>
-        <w:t>navbar</w:t>
-      </w:r>
-      <w:proofErr w:type="spellEnd"/>
-      <w:r>
-        <w:rPr>
-          <w:lang w:val="en-GB"/>
-        </w:rPr>
-        <w:t xml:space="preserve"> links and hovering over the summary for on the recipe pages. </w:t>
+        <w:t xml:space="preserve">I have used some CSS animation throughout the website. There are quite a few fade ins/outs such as recipe views on the main page, hover over the navbar links and hovering over the summary for on the recipe pages. </w:t>
       </w:r>
       <w:r>
         <w:rPr>
@@ -1020,7 +826,7 @@
                     </pic:cNvPicPr>
                   </pic:nvPicPr>
                   <pic:blipFill>
-                    <a:blip r:embed="rId9">
+                    <a:blip r:embed="rId8">
                       <a:extLst>
                         <a:ext uri="{28A0092B-C50C-407E-A947-70E740481C1C}">
                           <a14:useLocalDpi xmlns:a14="http://schemas.microsoft.com/office/drawing/2010/main" val="0"/>
@@ -1073,7 +879,7 @@
                     </pic:cNvPicPr>
                   </pic:nvPicPr>
                   <pic:blipFill>
-                    <a:blip r:embed="rId10">
+                    <a:blip r:embed="rId9">
                       <a:extLst>
                         <a:ext uri="{28A0092B-C50C-407E-A947-70E740481C1C}">
                           <a14:useLocalDpi xmlns:a14="http://schemas.microsoft.com/office/drawing/2010/main" val="0"/>
@@ -1154,17 +960,8 @@
           <w:i/>
           <w:lang w:val="en-GB"/>
         </w:rPr>
-        <w:t>public/</w:t>
-      </w:r>
-      <w:proofErr w:type="spellStart"/>
-      <w:r>
-        <w:rPr>
-          <w:i/>
-          <w:lang w:val="en-GB"/>
-        </w:rPr>
-        <w:t>css</w:t>
-      </w:r>
-      <w:proofErr w:type="spellEnd"/>
+        <w:t>public/css</w:t>
+      </w:r>
       <w:r>
         <w:rPr>
           <w:lang w:val="en-GB"/>
@@ -1191,21 +988,7 @@
         <w:rPr>
           <w:lang w:val="en-GB"/>
         </w:rPr>
-        <w:t xml:space="preserve">I have used </w:t>
-      </w:r>
-      <w:proofErr w:type="spellStart"/>
-      <w:r>
-        <w:rPr>
-          <w:lang w:val="en-GB"/>
-        </w:rPr>
-        <w:t>css</w:t>
-      </w:r>
-      <w:proofErr w:type="spellEnd"/>
-      <w:r>
-        <w:rPr>
-          <w:lang w:val="en-GB"/>
-        </w:rPr>
-        <w:t xml:space="preserve"> quite thoroughly and have followed many tips and tricks online. For example</w:t>
+        <w:t>I have used css quite thoroughly and have followed many tips and tricks online. For example</w:t>
       </w:r>
       <w:r>
         <w:rPr>
@@ -1280,7 +1063,7 @@
                     </pic:cNvPicPr>
                   </pic:nvPicPr>
                   <pic:blipFill>
-                    <a:blip r:embed="rId11">
+                    <a:blip r:embed="rId10">
                       <a:extLst>
                         <a:ext uri="{28A0092B-C50C-407E-A947-70E740481C1C}">
                           <a14:useLocalDpi xmlns:a14="http://schemas.microsoft.com/office/drawing/2010/main" val="0"/>
@@ -1333,7 +1116,7 @@
                     </pic:cNvPicPr>
                   </pic:nvPicPr>
                   <pic:blipFill>
-                    <a:blip r:embed="rId12">
+                    <a:blip r:embed="rId11">
                       <a:extLst>
                         <a:ext uri="{28A0092B-C50C-407E-A947-70E740481C1C}">
                           <a14:useLocalDpi xmlns:a14="http://schemas.microsoft.com/office/drawing/2010/main" val="0"/>
@@ -1463,63 +1246,33 @@
           <w:lang w:val="en-GB"/>
         </w:rPr>
       </w:pPr>
-      <w:proofErr w:type="spellStart"/>
       <w:r>
         <w:rPr>
           <w:lang w:val="en-GB"/>
         </w:rPr>
         <w:t>Javascript</w:t>
       </w:r>
-      <w:proofErr w:type="spellEnd"/>
-    </w:p>
-    <w:p>
-      <w:pPr>
-        <w:jc w:val="both"/>
-        <w:rPr>
-          <w:lang w:val="en-GB"/>
-        </w:rPr>
-      </w:pPr>
-    </w:p>
-    <w:p>
-      <w:pPr>
-        <w:jc w:val="both"/>
-        <w:rPr>
-          <w:lang w:val="en-GB"/>
-        </w:rPr>
-      </w:pPr>
-      <w:r>
-        <w:rPr>
-          <w:lang w:val="en-GB"/>
-        </w:rPr>
-        <w:t xml:space="preserve">I have used </w:t>
-      </w:r>
-      <w:proofErr w:type="spellStart"/>
-      <w:r>
-        <w:rPr>
-          <w:lang w:val="en-GB"/>
-        </w:rPr>
-        <w:t>javascript</w:t>
-      </w:r>
-      <w:proofErr w:type="spellEnd"/>
-      <w:r>
-        <w:rPr>
-          <w:lang w:val="en-GB"/>
-        </w:rPr>
-        <w:t xml:space="preserve"> and </w:t>
-      </w:r>
-      <w:proofErr w:type="spellStart"/>
-      <w:r>
-        <w:rPr>
-          <w:lang w:val="en-GB"/>
-        </w:rPr>
-        <w:t>jquery</w:t>
-      </w:r>
-      <w:proofErr w:type="spellEnd"/>
-      <w:r>
-        <w:rPr>
-          <w:lang w:val="en-GB"/>
-        </w:rPr>
-        <w:t xml:space="preserve"> significantly throughout my website.</w:t>
+    </w:p>
+    <w:p>
+      <w:pPr>
+        <w:jc w:val="both"/>
+        <w:rPr>
+          <w:lang w:val="en-GB"/>
+        </w:rPr>
+      </w:pPr>
+    </w:p>
+    <w:p>
+      <w:pPr>
+        <w:jc w:val="both"/>
+        <w:rPr>
+          <w:lang w:val="en-GB"/>
+        </w:rPr>
+      </w:pPr>
+      <w:r>
+        <w:rPr>
+          <w:lang w:val="en-GB"/>
+        </w:rPr>
+        <w:t>I have used javascript and jquery significantly throughout my website.</w:t>
       </w:r>
       <w:r>
         <w:rPr>
@@ -1750,7 +1503,6 @@
         </w:rPr>
         <w:t xml:space="preserve"> This is also done using an ajax query. It inserts the </w:t>
       </w:r>
-      <w:proofErr w:type="spellStart"/>
       <w:r>
         <w:rPr>
           <w:i/>
@@ -1758,14 +1510,12 @@
         </w:rPr>
         <w:t>user_id</w:t>
       </w:r>
-      <w:proofErr w:type="spellEnd"/>
       <w:r>
         <w:rPr>
           <w:lang w:val="en-GB"/>
         </w:rPr>
         <w:t xml:space="preserve"> and the </w:t>
       </w:r>
-      <w:proofErr w:type="spellStart"/>
       <w:r>
         <w:rPr>
           <w:i/>
@@ -1773,7 +1523,6 @@
         </w:rPr>
         <w:t>recipe_id</w:t>
       </w:r>
-      <w:proofErr w:type="spellEnd"/>
       <w:r>
         <w:rPr>
           <w:lang w:val="en-GB"/>
@@ -1886,23 +1635,7 @@
           <w:i/>
           <w:lang w:val="en-GB"/>
         </w:rPr>
-        <w:t>public/</w:t>
-      </w:r>
-      <w:proofErr w:type="spellStart"/>
-      <w:r>
-        <w:rPr>
-          <w:i/>
-          <w:lang w:val="en-GB"/>
-        </w:rPr>
-        <w:t>js</w:t>
-      </w:r>
-      <w:proofErr w:type="spellEnd"/>
-      <w:r>
-        <w:rPr>
-          <w:i/>
-          <w:lang w:val="en-GB"/>
-        </w:rPr>
-        <w:t>/websocket.js</w:t>
+        <w:t>public/js/websocket.js</w:t>
       </w:r>
       <w:r>
         <w:rPr>
@@ -1975,7 +1708,7 @@
                     </pic:cNvPicPr>
                   </pic:nvPicPr>
                   <pic:blipFill>
-                    <a:blip r:embed="rId13">
+                    <a:blip r:embed="rId12">
                       <a:extLst>
                         <a:ext uri="{28A0092B-C50C-407E-A947-70E740481C1C}">
                           <a14:useLocalDpi xmlns:a14="http://schemas.microsoft.com/office/drawing/2010/main" val="0"/>
@@ -2091,19 +1824,11 @@
         </w:rPr>
         <w:t xml:space="preserve"> to do asynchronous code. Promises </w:t>
       </w:r>
-      <w:proofErr w:type="gramStart"/>
-      <w:r>
-        <w:rPr>
-          <w:lang w:val="en-GB"/>
-        </w:rPr>
-        <w:t>wait</w:t>
-      </w:r>
-      <w:proofErr w:type="gramEnd"/>
-      <w:r>
-        <w:rPr>
-          <w:lang w:val="en-GB"/>
-        </w:rPr>
-        <w:t xml:space="preserve"> for a reply from the database before allowing the code to go forward. </w:t>
+      <w:r>
+        <w:rPr>
+          <w:lang w:val="en-GB"/>
+        </w:rPr>
+        <w:t xml:space="preserve">wait for a reply from the database before allowing the code to go forward. </w:t>
       </w:r>
       <w:r>
         <w:rPr>
@@ -2124,15 +1849,18 @@
         </w:rPr>
         <w:t xml:space="preserve"> </w:t>
       </w:r>
-      <w:hyperlink w:anchor="_References" w:history="1">
-        <w:r>
-          <w:rPr>
-            <w:rStyle w:val="Hyperlink"/>
-            <w:lang w:val="en-GB"/>
-          </w:rPr>
-          <w:t>[1]</w:t>
-        </w:r>
-      </w:hyperlink>
+      <w:r>
+        <w:rPr>
+          <w:lang w:val="en-GB"/>
+        </w:rPr>
+        <w:t>[2</w:t>
+      </w:r>
+      <w:r>
+        <w:rPr>
+          <w:lang w:val="en-GB"/>
+        </w:rPr>
+        <w:t>]</w:t>
+      </w:r>
       <w:r>
         <w:rPr>
           <w:lang w:val="en-GB"/>
@@ -2298,7 +2026,6 @@
         </w:rPr>
         <w:t>The database is an embedded sqlite database – “</w:t>
       </w:r>
-      <w:proofErr w:type="spellStart"/>
       <w:r>
         <w:rPr>
           <w:i/>
@@ -2306,7 +2033,6 @@
         </w:rPr>
         <w:t>recipe_site.db</w:t>
       </w:r>
-      <w:proofErr w:type="spellEnd"/>
       <w:r>
         <w:rPr>
           <w:lang w:val="en-GB"/>
@@ -2371,7 +2097,6 @@
         </w:rPr>
         <w:t xml:space="preserve"> – Main table for all the recipes in the website. Includes </w:t>
       </w:r>
-      <w:proofErr w:type="spellStart"/>
       <w:r>
         <w:rPr>
           <w:i/>
@@ -2379,7 +2104,6 @@
         </w:rPr>
         <w:t>user_id</w:t>
       </w:r>
-      <w:proofErr w:type="spellEnd"/>
       <w:r>
         <w:rPr>
           <w:lang w:val="en-GB"/>
@@ -2392,7 +2116,6 @@
         </w:rPr>
         <w:t xml:space="preserve"> and </w:t>
       </w:r>
-      <w:proofErr w:type="spellStart"/>
       <w:r>
         <w:rPr>
           <w:i/>
@@ -2400,7 +2123,6 @@
         </w:rPr>
         <w:t>catergory_id</w:t>
       </w:r>
-      <w:proofErr w:type="spellEnd"/>
       <w:r>
         <w:rPr>
           <w:i/>
@@ -2612,7 +2334,6 @@
         </w:rPr>
         <w:t xml:space="preserve">, e.g. </w:t>
       </w:r>
-      <w:proofErr w:type="spellStart"/>
       <w:r>
         <w:rPr>
           <w:i/>
@@ -2620,7 +2341,6 @@
         </w:rPr>
         <w:t>user_id</w:t>
       </w:r>
-      <w:proofErr w:type="spellEnd"/>
       <w:r>
         <w:rPr>
           <w:lang w:val="en-GB"/>
@@ -2792,7 +2512,7 @@
                     </pic:cNvPicPr>
                   </pic:nvPicPr>
                   <pic:blipFill>
-                    <a:blip r:embed="rId14">
+                    <a:blip r:embed="rId13">
                       <a:extLst>
                         <a:ext uri="{28A0092B-C50C-407E-A947-70E740481C1C}">
                           <a14:useLocalDpi xmlns:a14="http://schemas.microsoft.com/office/drawing/2010/main" val="0"/>
@@ -2923,7 +2643,6 @@
         </w:rPr>
         <w:t xml:space="preserve">All of my pages are dynamic, and used the templating engine </w:t>
       </w:r>
-      <w:proofErr w:type="spellStart"/>
       <w:r>
         <w:rPr>
           <w:b/>
@@ -2931,7 +2650,6 @@
         </w:rPr>
         <w:t>ejs</w:t>
       </w:r>
-      <w:proofErr w:type="spellEnd"/>
       <w:r>
         <w:rPr>
           <w:lang w:val="en-GB"/>
@@ -2981,17 +2699,8 @@
           <w:i/>
           <w:lang w:val="en-GB"/>
         </w:rPr>
-        <w:t>views/partials/</w:t>
-      </w:r>
-      <w:proofErr w:type="spellStart"/>
-      <w:r>
-        <w:rPr>
-          <w:i/>
-          <w:lang w:val="en-GB"/>
-        </w:rPr>
-        <w:t>recipe_views.ejs</w:t>
-      </w:r>
-      <w:proofErr w:type="spellEnd"/>
+        <w:t>views/partials/recipe_views.ejs</w:t>
+      </w:r>
       <w:r>
         <w:rPr>
           <w:lang w:val="en-GB"/>
@@ -3071,19 +2780,7 @@
         <w:rPr>
           <w:lang w:val="en-GB"/>
         </w:rPr>
-        <w:t xml:space="preserve"> </w:t>
-      </w:r>
-      <w:r>
-        <w:rPr>
-          <w:lang w:val="en-GB"/>
-        </w:rPr>
-        <w:t>requests for recipe data using ajax</w:t>
-      </w:r>
-      <w:r>
-        <w:rPr>
-          <w:lang w:val="en-GB"/>
-        </w:rPr>
-        <w:t>,</w:t>
+        <w:t xml:space="preserve"> requests for recipe data using ajax,</w:t>
       </w:r>
       <w:r>
         <w:rPr>
@@ -3230,21 +2927,7 @@
         <w:rPr>
           <w:lang w:val="en-GB"/>
         </w:rPr>
-        <w:t xml:space="preserve"> (</w:t>
-      </w:r>
-      <w:proofErr w:type="spellStart"/>
-      <w:r>
-        <w:rPr>
-          <w:lang w:val="en-GB"/>
-        </w:rPr>
-        <w:t>xxs</w:t>
-      </w:r>
-      <w:proofErr w:type="spellEnd"/>
-      <w:r>
-        <w:rPr>
-          <w:lang w:val="en-GB"/>
-        </w:rPr>
-        <w:t xml:space="preserve">) is prevented by sanitising all user inputs. This ensures that users cannot enter malicious scripts into inputs such as the search bar. </w:t>
+        <w:t xml:space="preserve"> (xxs) is prevented by sanitising all user inputs. This ensures that users cannot enter malicious scripts into inputs such as the search bar. </w:t>
       </w:r>
       <w:r>
         <w:rPr>
@@ -3425,7 +3108,6 @@
         </w:rPr>
         <w:t xml:space="preserve">, which was drawn using </w:t>
       </w:r>
-      <w:proofErr w:type="spellStart"/>
       <w:r>
         <w:rPr>
           <w:b/>
@@ -3440,7 +3122,6 @@
         </w:rPr>
         <w:t>nkscape</w:t>
       </w:r>
-      <w:proofErr w:type="spellEnd"/>
       <w:r>
         <w:rPr>
           <w:lang w:val="en-GB"/>
@@ -3504,8 +3185,6 @@
           <w:lang w:val="en-GB"/>
         </w:rPr>
       </w:pPr>
-      <w:bookmarkStart w:id="0" w:name="_GoBack"/>
-      <w:bookmarkEnd w:id="0"/>
     </w:p>
     <w:p>
       <w:pPr>
@@ -3536,7 +3215,7 @@
                     </pic:cNvPicPr>
                   </pic:nvPicPr>
                   <pic:blipFill>
-                    <a:blip r:embed="rId15">
+                    <a:blip r:embed="rId14">
                       <a:extLst>
                         <a:ext uri="{28A0092B-C50C-407E-A947-70E740481C1C}">
                           <a14:useLocalDpi xmlns:a14="http://schemas.microsoft.com/office/drawing/2010/main" val="0"/>
@@ -3613,7 +3292,7 @@
                     </pic:cNvPicPr>
                   </pic:nvPicPr>
                   <pic:blipFill>
-                    <a:blip r:embed="rId16">
+                    <a:blip r:embed="rId15">
                       <a:extLst>
                         <a:ext uri="{28A0092B-C50C-407E-A947-70E740481C1C}">
                           <a14:useLocalDpi xmlns:a14="http://schemas.microsoft.com/office/drawing/2010/main" val="0"/>
@@ -3666,7 +3345,7 @@
                     </pic:cNvPicPr>
                   </pic:nvPicPr>
                   <pic:blipFill>
-                    <a:blip r:embed="rId17">
+                    <a:blip r:embed="rId16">
                       <a:extLst>
                         <a:ext uri="{28A0092B-C50C-407E-A947-70E740481C1C}">
                           <a14:useLocalDpi xmlns:a14="http://schemas.microsoft.com/office/drawing/2010/main" val="0"/>
@@ -3719,7 +3398,7 @@
                     </pic:cNvPicPr>
                   </pic:nvPicPr>
                   <pic:blipFill>
-                    <a:blip r:embed="rId18">
+                    <a:blip r:embed="rId17">
                       <a:extLst>
                         <a:ext uri="{28A0092B-C50C-407E-A947-70E740481C1C}">
                           <a14:useLocalDpi xmlns:a14="http://schemas.microsoft.com/office/drawing/2010/main" val="0"/>
@@ -3772,7 +3451,7 @@
                     </pic:cNvPicPr>
                   </pic:nvPicPr>
                   <pic:blipFill>
-                    <a:blip r:embed="rId19">
+                    <a:blip r:embed="rId18">
                       <a:extLst>
                         <a:ext uri="{28A0092B-C50C-407E-A947-70E740481C1C}">
                           <a14:useLocalDpi xmlns:a14="http://schemas.microsoft.com/office/drawing/2010/main" val="0"/>
@@ -3833,7 +3512,7 @@
                     </pic:cNvPicPr>
                   </pic:nvPicPr>
                   <pic:blipFill>
-                    <a:blip r:embed="rId20">
+                    <a:blip r:embed="rId19">
                       <a:extLst>
                         <a:ext uri="{28A0092B-C50C-407E-A947-70E740481C1C}">
                           <a14:useLocalDpi xmlns:a14="http://schemas.microsoft.com/office/drawing/2010/main" val="0"/>
@@ -3873,8 +3552,8 @@
           <w:lang w:val="en-GB"/>
         </w:rPr>
       </w:pPr>
-      <w:bookmarkStart w:id="1" w:name="_References"/>
-      <w:bookmarkEnd w:id="1"/>
+      <w:bookmarkStart w:id="0" w:name="_References"/>
+      <w:bookmarkEnd w:id="0"/>
       <w:r>
         <w:rPr>
           <w:i/>
@@ -3955,7 +3634,7 @@
                     </pic:cNvPicPr>
                   </pic:nvPicPr>
                   <pic:blipFill>
-                    <a:blip r:embed="rId21">
+                    <a:blip r:embed="rId20">
                       <a:extLst>
                         <a:ext uri="{28A0092B-C50C-407E-A947-70E740481C1C}">
                           <a14:useLocalDpi xmlns:a14="http://schemas.microsoft.com/office/drawing/2010/main" val="0"/>
@@ -4065,7 +3744,7 @@
                     </pic:cNvPicPr>
                   </pic:nvPicPr>
                   <pic:blipFill>
-                    <a:blip r:embed="rId22">
+                    <a:blip r:embed="rId21">
                       <a:extLst>
                         <a:ext uri="{28A0092B-C50C-407E-A947-70E740481C1C}">
                           <a14:useLocalDpi xmlns:a14="http://schemas.microsoft.com/office/drawing/2010/main" val="0"/>
@@ -4214,302 +3893,294 @@
         </w:rPr>
         <w:t xml:space="preserve">User avatars are uniquely generated by their email </w:t>
       </w:r>
-      <w:hyperlink w:anchor="_References_1" w:history="1">
+      <w:r>
+        <w:rPr>
+          <w:lang w:val="en-GB"/>
+        </w:rPr>
+        <w:t>[3</w:t>
+      </w:r>
+      <w:r>
+        <w:rPr>
+          <w:lang w:val="en-GB"/>
+        </w:rPr>
+        <w:t>]</w:t>
+      </w:r>
+      <w:r>
+        <w:rPr>
+          <w:lang w:val="en-GB"/>
+        </w:rPr>
+        <w:t>.</w:t>
+      </w:r>
+    </w:p>
+    <w:p>
+      <w:pPr>
+        <w:pStyle w:val="ListParagraph"/>
+        <w:numPr>
+          <w:ilvl w:val="0"/>
+          <w:numId w:val="8"/>
+        </w:numPr>
+        <w:rPr>
+          <w:lang w:val="en-GB"/>
+        </w:rPr>
+      </w:pPr>
+      <w:r>
+        <w:rPr>
+          <w:lang w:val="en-GB"/>
+        </w:rPr>
+        <w:t xml:space="preserve">Users can upload their own recipe images, and these are stored in </w:t>
+      </w:r>
+      <w:r>
+        <w:rPr>
+          <w:i/>
+          <w:lang w:val="en-GB"/>
+        </w:rPr>
+        <w:t>public/images/recipes_images</w:t>
+      </w:r>
+      <w:r>
+        <w:rPr>
+          <w:lang w:val="en-GB"/>
+        </w:rPr>
+        <w:t>, with a uniquely generated string of 11 characters based on the recipe ID.</w:t>
+      </w:r>
+    </w:p>
+    <w:p>
+      <w:pPr>
+        <w:pStyle w:val="ListParagraph"/>
+        <w:numPr>
+          <w:ilvl w:val="0"/>
+          <w:numId w:val="8"/>
+        </w:numPr>
+        <w:rPr>
+          <w:lang w:val="en-GB"/>
+        </w:rPr>
+      </w:pPr>
+      <w:r>
+        <w:rPr>
+          <w:lang w:val="en-GB"/>
+        </w:rPr>
+        <w:t>Session variables are used to store messages across pages when users are redirected to another page after completing an action – e.g. after uploading a recipe, users are directed to the home page and a message is generated to inform them of the success</w:t>
+      </w:r>
+      <w:r>
+        <w:rPr>
+          <w:lang w:val="en-GB"/>
+        </w:rPr>
+        <w:t>.</w:t>
+      </w:r>
+    </w:p>
+    <w:p>
+      <w:pPr>
+        <w:pStyle w:val="ListParagraph"/>
+        <w:numPr>
+          <w:ilvl w:val="0"/>
+          <w:numId w:val="8"/>
+        </w:numPr>
+        <w:rPr>
+          <w:lang w:val="en-GB"/>
+        </w:rPr>
+      </w:pPr>
+      <w:r>
+        <w:rPr>
+          <w:lang w:val="en-GB"/>
+        </w:rPr>
+        <w:t>Some forms use different methods of input, such as the bootstrap datetimepicker for birthdays when creating a user (max date is today), and the slider used to input cooking time for recipes.</w:t>
+      </w:r>
+    </w:p>
+    <w:p>
+      <w:pPr>
+        <w:pStyle w:val="ListParagraph"/>
+        <w:numPr>
+          <w:ilvl w:val="0"/>
+          <w:numId w:val="8"/>
+        </w:numPr>
+        <w:rPr>
+          <w:lang w:val="en-GB"/>
+        </w:rPr>
+      </w:pPr>
+      <w:r>
+        <w:rPr>
+          <w:lang w:val="en-GB"/>
+        </w:rPr>
+        <w:t>There is a 404 page if an incorrect route is entered in the url bar.</w:t>
+      </w:r>
+    </w:p>
+    <w:p>
+      <w:pPr>
+        <w:pStyle w:val="ListParagraph"/>
+        <w:numPr>
+          <w:ilvl w:val="0"/>
+          <w:numId w:val="8"/>
+        </w:numPr>
+        <w:rPr>
+          <w:lang w:val="en-GB"/>
+        </w:rPr>
+      </w:pPr>
+      <w:r>
+        <w:rPr>
+          <w:lang w:val="en-GB"/>
+        </w:rPr>
+        <w:t>There is a page to view all users and their bio. There’s also a page to view all recipes of a certain category.</w:t>
+      </w:r>
+    </w:p>
+    <w:p>
+      <w:pPr>
+        <w:pStyle w:val="ListParagraph"/>
+        <w:numPr>
+          <w:ilvl w:val="0"/>
+          <w:numId w:val="8"/>
+        </w:numPr>
+        <w:rPr>
+          <w:lang w:val="en-GB"/>
+        </w:rPr>
+      </w:pPr>
+      <w:r>
+        <w:rPr>
+          <w:lang w:val="en-GB"/>
+        </w:rPr>
+        <w:t>Trailing spaces are removed from the username and email when creating a n</w:t>
+      </w:r>
+      <w:r>
+        <w:rPr>
+          <w:lang w:val="en-GB"/>
+        </w:rPr>
+        <w:t xml:space="preserve">ew user and usernames and emails are all converted to lower case. This is to ensure uniqueness. </w:t>
+      </w:r>
+    </w:p>
+    <w:p>
+      <w:pPr>
+        <w:pStyle w:val="ListParagraph"/>
+        <w:numPr>
+          <w:ilvl w:val="0"/>
+          <w:numId w:val="8"/>
+        </w:numPr>
+        <w:rPr>
+          <w:lang w:val="en-GB"/>
+        </w:rPr>
+      </w:pPr>
+      <w:r>
+        <w:rPr>
+          <w:lang w:val="en-GB"/>
+        </w:rPr>
+        <w:t>Passwords are checked against a confirm password field to ensure the user knows their password.</w:t>
+      </w:r>
+    </w:p>
+    <w:p>
+      <w:pPr>
+        <w:rPr>
+          <w:lang w:val="en-GB"/>
+        </w:rPr>
+      </w:pPr>
+    </w:p>
+    <w:p>
+      <w:pPr>
+        <w:rPr>
+          <w:b/>
+          <w:lang w:val="en-GB"/>
+        </w:rPr>
+      </w:pPr>
+      <w:r>
+        <w:rPr>
+          <w:b/>
+          <w:color w:val="2F5496" w:themeColor="accent1" w:themeShade="BF"/>
+          <w:lang w:val="en-GB"/>
+        </w:rPr>
+        <w:t xml:space="preserve">Estimated rank </w:t>
+      </w:r>
+      <w:r>
+        <w:rPr>
+          <w:b/>
+          <w:lang w:val="en-GB"/>
+        </w:rPr>
+        <w:t>–</w:t>
+      </w:r>
+      <w:r>
+        <w:rPr>
+          <w:b/>
+          <w:lang w:val="en-GB"/>
+        </w:rPr>
+        <w:t xml:space="preserve"> ?</w:t>
+      </w:r>
+    </w:p>
+    <w:p>
+      <w:pPr>
+        <w:pStyle w:val="Heading2"/>
+        <w:jc w:val="both"/>
+        <w:rPr>
+          <w:lang w:val="en-GB"/>
+        </w:rPr>
+      </w:pPr>
+    </w:p>
+    <w:p>
+      <w:pPr>
+        <w:pStyle w:val="Heading2"/>
+        <w:jc w:val="both"/>
+        <w:rPr>
+          <w:lang w:val="en-GB"/>
+        </w:rPr>
+      </w:pPr>
+      <w:bookmarkStart w:id="1" w:name="_References_1"/>
+      <w:bookmarkEnd w:id="1"/>
+      <w:r>
+        <w:rPr>
+          <w:lang w:val="en-GB"/>
+        </w:rPr>
+        <w:t>References</w:t>
+      </w:r>
+    </w:p>
+    <w:p>
+      <w:pPr>
+        <w:rPr>
+          <w:lang w:val="en-GB"/>
+        </w:rPr>
+      </w:pPr>
+    </w:p>
+    <w:p>
+      <w:pPr>
+        <w:rPr>
+          <w:lang w:val="en-GB"/>
+        </w:rPr>
+      </w:pPr>
+      <w:r>
+        <w:rPr>
+          <w:lang w:val="en-GB"/>
+        </w:rPr>
+        <w:t xml:space="preserve">[1] Online validator: </w:t>
+      </w:r>
+      <w:hyperlink r:id="rId22" w:history="1">
         <w:r>
           <w:rPr>
             <w:rStyle w:val="Hyperlink"/>
             <w:lang w:val="en-GB"/>
           </w:rPr>
-          <w:t>[2]</w:t>
+          <w:t>https://validator.w3.org/</w:t>
         </w:r>
       </w:hyperlink>
-      <w:r>
-        <w:rPr>
-          <w:lang w:val="en-GB"/>
-        </w:rPr>
-        <w:t>.</w:t>
-      </w:r>
-    </w:p>
-    <w:p>
-      <w:pPr>
-        <w:pStyle w:val="ListParagraph"/>
-        <w:numPr>
-          <w:ilvl w:val="0"/>
-          <w:numId w:val="8"/>
-        </w:numPr>
-        <w:rPr>
-          <w:lang w:val="en-GB"/>
-        </w:rPr>
-      </w:pPr>
-      <w:r>
-        <w:rPr>
-          <w:lang w:val="en-GB"/>
-        </w:rPr>
-        <w:t xml:space="preserve">Users can upload their own recipe images, and these are stored in </w:t>
-      </w:r>
-      <w:r>
-        <w:rPr>
-          <w:i/>
-          <w:lang w:val="en-GB"/>
-        </w:rPr>
-        <w:t>public/images/</w:t>
-      </w:r>
-      <w:proofErr w:type="spellStart"/>
-      <w:r>
-        <w:rPr>
-          <w:i/>
-          <w:lang w:val="en-GB"/>
-        </w:rPr>
-        <w:t>recipes_images</w:t>
-      </w:r>
-      <w:proofErr w:type="spellEnd"/>
-      <w:r>
-        <w:rPr>
-          <w:lang w:val="en-GB"/>
-        </w:rPr>
-        <w:t>, with a uniquely generated string of 11 characters based on the recipe ID.</w:t>
-      </w:r>
-    </w:p>
-    <w:p>
-      <w:pPr>
-        <w:pStyle w:val="ListParagraph"/>
-        <w:numPr>
-          <w:ilvl w:val="0"/>
-          <w:numId w:val="8"/>
-        </w:numPr>
-        <w:rPr>
-          <w:lang w:val="en-GB"/>
-        </w:rPr>
-      </w:pPr>
-      <w:r>
-        <w:rPr>
-          <w:lang w:val="en-GB"/>
-        </w:rPr>
-        <w:t>Session variables are used to store messages across pages when users are redirected to another page after completing an action – e.g. after uploading a recipe, users are directed to the home page and a message is generated to inform them of the success</w:t>
-      </w:r>
-      <w:r>
-        <w:rPr>
-          <w:lang w:val="en-GB"/>
-        </w:rPr>
-        <w:t>.</w:t>
-      </w:r>
-    </w:p>
-    <w:p>
-      <w:pPr>
-        <w:pStyle w:val="ListParagraph"/>
-        <w:numPr>
-          <w:ilvl w:val="0"/>
-          <w:numId w:val="8"/>
-        </w:numPr>
-        <w:rPr>
-          <w:lang w:val="en-GB"/>
-        </w:rPr>
-      </w:pPr>
-      <w:r>
-        <w:rPr>
-          <w:lang w:val="en-GB"/>
-        </w:rPr>
-        <w:t xml:space="preserve">Some forms use different methods of input, such as the bootstrap </w:t>
-      </w:r>
-      <w:proofErr w:type="spellStart"/>
-      <w:r>
-        <w:rPr>
-          <w:lang w:val="en-GB"/>
-        </w:rPr>
-        <w:t>datetimepicker</w:t>
-      </w:r>
-      <w:proofErr w:type="spellEnd"/>
-      <w:r>
-        <w:rPr>
-          <w:lang w:val="en-GB"/>
-        </w:rPr>
-        <w:t xml:space="preserve"> for birthdays when creating a user (max date is today), and the slider used to input cooking time for recipes.</w:t>
-      </w:r>
-    </w:p>
-    <w:p>
-      <w:pPr>
-        <w:pStyle w:val="ListParagraph"/>
-        <w:numPr>
-          <w:ilvl w:val="0"/>
-          <w:numId w:val="8"/>
-        </w:numPr>
-        <w:rPr>
-          <w:lang w:val="en-GB"/>
-        </w:rPr>
-      </w:pPr>
-      <w:r>
-        <w:rPr>
-          <w:lang w:val="en-GB"/>
-        </w:rPr>
-        <w:t xml:space="preserve">There is a 404 page if an incorrect route is entered in the </w:t>
-      </w:r>
-      <w:proofErr w:type="spellStart"/>
-      <w:r>
-        <w:rPr>
-          <w:lang w:val="en-GB"/>
-        </w:rPr>
-        <w:t>url</w:t>
-      </w:r>
-      <w:proofErr w:type="spellEnd"/>
-      <w:r>
-        <w:rPr>
-          <w:lang w:val="en-GB"/>
-        </w:rPr>
-        <w:t xml:space="preserve"> bar.</w:t>
-      </w:r>
-    </w:p>
-    <w:p>
-      <w:pPr>
-        <w:pStyle w:val="ListParagraph"/>
-        <w:numPr>
-          <w:ilvl w:val="0"/>
-          <w:numId w:val="8"/>
-        </w:numPr>
-        <w:rPr>
-          <w:lang w:val="en-GB"/>
-        </w:rPr>
-      </w:pPr>
-      <w:r>
-        <w:rPr>
-          <w:lang w:val="en-GB"/>
-        </w:rPr>
-        <w:t>There is a page to view all users and their bio. There’s also a page to view all recipes of a certain category.</w:t>
-      </w:r>
-    </w:p>
-    <w:p>
-      <w:pPr>
-        <w:pStyle w:val="ListParagraph"/>
-        <w:numPr>
-          <w:ilvl w:val="0"/>
-          <w:numId w:val="8"/>
-        </w:numPr>
-        <w:rPr>
-          <w:lang w:val="en-GB"/>
-        </w:rPr>
-      </w:pPr>
-      <w:r>
-        <w:rPr>
-          <w:lang w:val="en-GB"/>
-        </w:rPr>
-        <w:t>Trailing spaces are removed from the username and email when creating a n</w:t>
-      </w:r>
-      <w:r>
-        <w:rPr>
-          <w:lang w:val="en-GB"/>
-        </w:rPr>
-        <w:t xml:space="preserve">ew user and usernames and emails are all converted to lower case. This is to ensure uniqueness. </w:t>
-      </w:r>
-    </w:p>
-    <w:p>
-      <w:pPr>
-        <w:pStyle w:val="ListParagraph"/>
-        <w:numPr>
-          <w:ilvl w:val="0"/>
-          <w:numId w:val="8"/>
-        </w:numPr>
-        <w:rPr>
-          <w:lang w:val="en-GB"/>
-        </w:rPr>
-      </w:pPr>
-      <w:r>
-        <w:rPr>
-          <w:lang w:val="en-GB"/>
-        </w:rPr>
-        <w:t>Passwords are checked against a confirm password field to ensure the user knows their password.</w:t>
-      </w:r>
-    </w:p>
-    <w:p>
-      <w:pPr>
-        <w:rPr>
-          <w:lang w:val="en-GB"/>
-        </w:rPr>
-      </w:pPr>
-    </w:p>
-    <w:p>
-      <w:pPr>
-        <w:rPr>
-          <w:b/>
-          <w:lang w:val="en-GB"/>
-        </w:rPr>
-      </w:pPr>
-      <w:r>
-        <w:rPr>
-          <w:b/>
-          <w:color w:val="2F5496" w:themeColor="accent1" w:themeShade="BF"/>
-          <w:lang w:val="en-GB"/>
-        </w:rPr>
-        <w:t xml:space="preserve">Estimated rank </w:t>
-      </w:r>
-      <w:proofErr w:type="gramStart"/>
-      <w:r>
-        <w:rPr>
-          <w:b/>
-          <w:lang w:val="en-GB"/>
-        </w:rPr>
-        <w:t>–</w:t>
-      </w:r>
-      <w:r>
-        <w:rPr>
-          <w:b/>
-          <w:lang w:val="en-GB"/>
-        </w:rPr>
-        <w:t xml:space="preserve"> </w:t>
-      </w:r>
-      <w:r>
-        <w:rPr>
-          <w:b/>
-          <w:lang w:val="en-GB"/>
-        </w:rPr>
-        <w:t>?</w:t>
-      </w:r>
-      <w:proofErr w:type="gramEnd"/>
-    </w:p>
-    <w:p>
-      <w:pPr>
-        <w:pStyle w:val="Heading2"/>
-        <w:jc w:val="both"/>
-        <w:rPr>
-          <w:lang w:val="en-GB"/>
-        </w:rPr>
-      </w:pPr>
-    </w:p>
-    <w:p>
-      <w:pPr>
-        <w:pStyle w:val="Heading2"/>
-        <w:jc w:val="both"/>
-        <w:rPr>
-          <w:lang w:val="en-GB"/>
-        </w:rPr>
-      </w:pPr>
-      <w:bookmarkStart w:id="2" w:name="_References_1"/>
-      <w:bookmarkEnd w:id="2"/>
-      <w:r>
-        <w:rPr>
-          <w:lang w:val="en-GB"/>
-        </w:rPr>
-        <w:t>References</w:t>
-      </w:r>
-    </w:p>
-    <w:p>
-      <w:pPr>
-        <w:jc w:val="both"/>
-        <w:rPr>
-          <w:lang w:val="en-GB"/>
-        </w:rPr>
-      </w:pPr>
-    </w:p>
-    <w:p>
-      <w:pPr>
-        <w:jc w:val="both"/>
-        <w:rPr>
-          <w:lang w:val="en-GB"/>
-        </w:rPr>
-      </w:pPr>
-      <w:r>
-        <w:rPr>
-          <w:lang w:val="en-GB"/>
-        </w:rPr>
-        <w:t xml:space="preserve">[1] </w:t>
+    </w:p>
+    <w:p>
+      <w:pPr>
+        <w:jc w:val="both"/>
+        <w:rPr>
+          <w:lang w:val="en-GB"/>
+        </w:rPr>
+      </w:pPr>
+    </w:p>
+    <w:p>
+      <w:pPr>
+        <w:jc w:val="both"/>
+        <w:rPr>
+          <w:lang w:val="en-GB"/>
+        </w:rPr>
+      </w:pPr>
+      <w:r>
+        <w:rPr>
+          <w:lang w:val="en-GB"/>
+        </w:rPr>
+        <w:t>[2</w:t>
+      </w:r>
+      <w:r>
+        <w:rPr>
+          <w:lang w:val="en-GB"/>
+        </w:rPr>
+        <w:t xml:space="preserve">] </w:t>
       </w:r>
       <w:r>
         <w:rPr>
@@ -4523,6 +4194,14 @@
         </w:rPr>
         <w:t xml:space="preserve">: </w:t>
       </w:r>
+    </w:p>
+    <w:p>
+      <w:pPr>
+        <w:jc w:val="both"/>
+        <w:rPr>
+          <w:lang w:val="en-GB"/>
+        </w:rPr>
+      </w:pPr>
       <w:hyperlink r:id="rId23" w:history="1">
         <w:r>
           <w:rPr>
@@ -4558,26 +4237,60 @@
         <w:rPr>
           <w:lang w:val="en-GB"/>
         </w:rPr>
-        <w:t xml:space="preserve">[2] Uniquely generated user icons - </w:t>
-      </w:r>
-      <w:hyperlink r:id="rId24" w:history="1">
-        <w:r>
-          <w:rPr>
-            <w:rStyle w:val="Hyperlink"/>
-            <w:lang w:val="en-GB"/>
-          </w:rPr>
-          <w:t>http://vanillicon.com/</w:t>
-        </w:r>
-      </w:hyperlink>
+        <w:t>[3</w:t>
+      </w:r>
+      <w:r>
+        <w:rPr>
+          <w:lang w:val="en-GB"/>
+        </w:rPr>
+        <w:t>]</w:t>
+      </w:r>
+      <w:r>
+        <w:rPr>
+          <w:lang w:val="en-GB"/>
+        </w:rPr>
+        <w:t xml:space="preserve"> Uniquely generated user icons:</w:t>
+      </w:r>
       <w:r>
         <w:rPr>
           <w:lang w:val="en-GB"/>
         </w:rPr>
         <w:t xml:space="preserve"> </w:t>
       </w:r>
+      <w:bookmarkStart w:id="2" w:name="_GoBack"/>
+      <w:bookmarkEnd w:id="2"/>
+      <w:r>
+        <w:fldChar w:fldCharType="begin"/>
+      </w:r>
+      <w:r>
+        <w:instrText xml:space="preserve"> HYPERLINK "http://vanillicon.com/" </w:instrText>
+      </w:r>
+      <w:r>
+        <w:fldChar w:fldCharType="separate"/>
+      </w:r>
+      <w:r>
+        <w:rPr>
+          <w:rStyle w:val="Hyperlink"/>
+          <w:lang w:val="en-GB"/>
+        </w:rPr>
+        <w:t>http://vanillicon.com/</w:t>
+      </w:r>
+      <w:r>
+        <w:rPr>
+          <w:rStyle w:val="Hyperlink"/>
+          <w:lang w:val="en-GB"/>
+        </w:rPr>
+        <w:fldChar w:fldCharType="end"/>
+      </w:r>
+      <w:r>
+        <w:rPr>
+          <w:lang w:val="en-GB"/>
+        </w:rPr>
+        <w:t xml:space="preserve"> </w:t>
+      </w:r>
     </w:p>
     <w:sectPr>
-      <w:headerReference w:type="default" r:id="rId25"/>
+      <w:headerReference w:type="default" r:id="rId24"/>
       <w:pgSz w:w="11900" w:h="16840"/>
       <w:pgMar w:top="1440" w:right="1440" w:bottom="1440" w:left="1440" w:header="720" w:footer="720" w:gutter="0"/>
       <w:cols w:space="720"/>
@@ -6461,7 +6174,7 @@
 </file>
 
 <file path=customXml/itemProps1.xml><?xml version="1.0" encoding="utf-8"?>
-<ds:datastoreItem xmlns:ds="http://schemas.openxmlformats.org/officeDocument/2006/customXml" ds:itemID="{5E4A7C0C-964E-9141-A96E-B727D0A18400}">
+<ds:datastoreItem xmlns:ds="http://schemas.openxmlformats.org/officeDocument/2006/customXml" ds:itemID="{6FA9C994-BADB-E14B-AFBE-3DAB069E19E7}">
   <ds:schemaRefs>
     <ds:schemaRef ds:uri="http://schemas.openxmlformats.org/officeDocument/2006/bibliography"/>
   </ds:schemaRefs>

</xml_diff>